<commit_message>
Update documentation & user manual
</commit_message>
<xml_diff>
--- a/Dokumentasi & User Guide/Dokumentasi dan Petunjuk Penggunaan Aplikasi.docx
+++ b/Dokumentasi & User Guide/Dokumentasi dan Petunjuk Penggunaan Aplikasi.docx
@@ -154,7 +154,24 @@
           <w:sz w:val="24"/>
           <w:szCs w:val="24"/>
         </w:rPr>
-        <w:t xml:space="preserve"> di-clone </w:t>
+        <w:t xml:space="preserve"> di-</w:t>
+      </w:r>
+      <w:r>
+        <w:rPr>
+          <w:rFonts w:ascii="Tahoma" w:hAnsi="Tahoma" w:cs="Tahoma"/>
+          <w:i/>
+          <w:sz w:val="24"/>
+          <w:szCs w:val="24"/>
+        </w:rPr>
+        <w:t>clone</w:t>
+      </w:r>
+      <w:r>
+        <w:rPr>
+          <w:rFonts w:ascii="Tahoma" w:hAnsi="Tahoma" w:cs="Tahoma"/>
+          <w:sz w:val="24"/>
+          <w:szCs w:val="24"/>
+        </w:rPr>
+        <w:t xml:space="preserve"> </w:t>
       </w:r>
       <w:proofErr w:type="spellStart"/>
       <w:r>
@@ -2431,6 +2448,136 @@
     <w:p>
       <w:pPr>
         <w:pStyle w:val="ListParagraph"/>
+        <w:rPr>
+          <w:rFonts w:ascii="Tahoma" w:hAnsi="Tahoma" w:cs="Tahoma"/>
+          <w:sz w:val="24"/>
+          <w:szCs w:val="24"/>
+        </w:rPr>
+      </w:pPr>
+    </w:p>
+    <w:p>
+      <w:pPr>
+        <w:pStyle w:val="ListParagraph"/>
+        <w:rPr>
+          <w:rFonts w:ascii="Tahoma" w:hAnsi="Tahoma" w:cs="Tahoma"/>
+          <w:sz w:val="24"/>
+          <w:szCs w:val="24"/>
+        </w:rPr>
+      </w:pPr>
+    </w:p>
+    <w:p>
+      <w:pPr>
+        <w:pStyle w:val="ListParagraph"/>
+        <w:rPr>
+          <w:rFonts w:ascii="Tahoma" w:hAnsi="Tahoma" w:cs="Tahoma"/>
+          <w:sz w:val="24"/>
+          <w:szCs w:val="24"/>
+        </w:rPr>
+      </w:pPr>
+    </w:p>
+    <w:p>
+      <w:pPr>
+        <w:pStyle w:val="ListParagraph"/>
+        <w:rPr>
+          <w:rFonts w:ascii="Tahoma" w:hAnsi="Tahoma" w:cs="Tahoma"/>
+          <w:sz w:val="24"/>
+          <w:szCs w:val="24"/>
+        </w:rPr>
+      </w:pPr>
+    </w:p>
+    <w:p>
+      <w:pPr>
+        <w:pStyle w:val="ListParagraph"/>
+        <w:rPr>
+          <w:rFonts w:ascii="Tahoma" w:hAnsi="Tahoma" w:cs="Tahoma"/>
+          <w:sz w:val="24"/>
+          <w:szCs w:val="24"/>
+        </w:rPr>
+      </w:pPr>
+    </w:p>
+    <w:p>
+      <w:pPr>
+        <w:pStyle w:val="ListParagraph"/>
+        <w:rPr>
+          <w:rFonts w:ascii="Tahoma" w:hAnsi="Tahoma" w:cs="Tahoma"/>
+          <w:sz w:val="24"/>
+          <w:szCs w:val="24"/>
+        </w:rPr>
+      </w:pPr>
+    </w:p>
+    <w:p>
+      <w:pPr>
+        <w:pStyle w:val="ListParagraph"/>
+        <w:rPr>
+          <w:rFonts w:ascii="Tahoma" w:hAnsi="Tahoma" w:cs="Tahoma"/>
+          <w:sz w:val="24"/>
+          <w:szCs w:val="24"/>
+        </w:rPr>
+      </w:pPr>
+    </w:p>
+    <w:p>
+      <w:pPr>
+        <w:pStyle w:val="ListParagraph"/>
+        <w:rPr>
+          <w:rFonts w:ascii="Tahoma" w:hAnsi="Tahoma" w:cs="Tahoma"/>
+          <w:sz w:val="24"/>
+          <w:szCs w:val="24"/>
+        </w:rPr>
+      </w:pPr>
+    </w:p>
+    <w:p>
+      <w:pPr>
+        <w:pStyle w:val="ListParagraph"/>
+        <w:rPr>
+          <w:rFonts w:ascii="Tahoma" w:hAnsi="Tahoma" w:cs="Tahoma"/>
+          <w:sz w:val="24"/>
+          <w:szCs w:val="24"/>
+        </w:rPr>
+      </w:pPr>
+    </w:p>
+    <w:p>
+      <w:pPr>
+        <w:pStyle w:val="ListParagraph"/>
+        <w:rPr>
+          <w:rFonts w:ascii="Tahoma" w:hAnsi="Tahoma" w:cs="Tahoma"/>
+          <w:sz w:val="24"/>
+          <w:szCs w:val="24"/>
+        </w:rPr>
+      </w:pPr>
+    </w:p>
+    <w:p>
+      <w:pPr>
+        <w:pStyle w:val="ListParagraph"/>
+        <w:rPr>
+          <w:rFonts w:ascii="Tahoma" w:hAnsi="Tahoma" w:cs="Tahoma"/>
+          <w:sz w:val="24"/>
+          <w:szCs w:val="24"/>
+        </w:rPr>
+      </w:pPr>
+    </w:p>
+    <w:p>
+      <w:pPr>
+        <w:pStyle w:val="ListParagraph"/>
+        <w:rPr>
+          <w:rFonts w:ascii="Tahoma" w:hAnsi="Tahoma" w:cs="Tahoma"/>
+          <w:sz w:val="24"/>
+          <w:szCs w:val="24"/>
+        </w:rPr>
+      </w:pPr>
+    </w:p>
+    <w:p>
+      <w:pPr>
+        <w:pStyle w:val="ListParagraph"/>
+        <w:rPr>
+          <w:rFonts w:ascii="Tahoma" w:hAnsi="Tahoma" w:cs="Tahoma"/>
+          <w:sz w:val="24"/>
+          <w:szCs w:val="24"/>
+        </w:rPr>
+      </w:pPr>
+    </w:p>
+    <w:p>
+      <w:pPr>
+        <w:pStyle w:val="ListParagraph"/>
         <w:numPr>
           <w:ilvl w:val="0"/>
           <w:numId w:val="5"/>
@@ -2448,6 +2595,7 @@
           <w:sz w:val="24"/>
           <w:szCs w:val="24"/>
         </w:rPr>
+        <w:lastRenderedPageBreak/>
         <w:t>Jika</w:t>
       </w:r>
       <w:proofErr w:type="spellEnd"/>
@@ -2827,7 +2975,6 @@
         <w:rPr>
           <w:noProof/>
         </w:rPr>
-        <w:lastRenderedPageBreak/>
         <w:drawing>
           <wp:inline distT="0" distB="0" distL="0" distR="0" wp14:anchorId="3CF86A95" wp14:editId="0A7BD433">
             <wp:extent cx="4768025" cy="2943225"/>
@@ -3625,6 +3772,18 @@
           <w:szCs w:val="24"/>
         </w:rPr>
       </w:pPr>
+      <w:bookmarkStart w:id="0" w:name="_GoBack"/>
+      <w:bookmarkEnd w:id="0"/>
+    </w:p>
+    <w:p>
+      <w:pPr>
+        <w:pStyle w:val="ListParagraph"/>
+        <w:rPr>
+          <w:rFonts w:ascii="Tahoma" w:hAnsi="Tahoma" w:cs="Tahoma"/>
+          <w:sz w:val="24"/>
+          <w:szCs w:val="24"/>
+        </w:rPr>
+      </w:pPr>
       <w:proofErr w:type="spellStart"/>
       <w:r>
         <w:rPr>
@@ -3921,8 +4080,6 @@
           <w:szCs w:val="24"/>
         </w:rPr>
       </w:pPr>
-      <w:bookmarkStart w:id="0" w:name="_GoBack"/>
-      <w:bookmarkEnd w:id="0"/>
     </w:p>
     <w:sectPr>
       <w:pgSz w:w="12240" w:h="15840"/>

</xml_diff>